<commit_message>
feature(Structured Field Extraction): Using extraction program for schema filling
</commit_message>
<xml_diff>
--- a/static/templates/health_and_safety_plan.docx
+++ b/static/templates/health_and_safety_plan.docx
@@ -8,105 +8,225 @@
         <w:jc w:val="center"/>
       </w:pPr>
       <w:r>
-        <w:t>PLAN BIOZ</w:t>
+        <w:t>PLAN BEZPIECZEŃSTWA</w:t>
+        <w:br/>
+        <w:t>I OCHRONY ZDROWIA (BIOZ)</w:t>
       </w:r>
     </w:p>
     <w:p>
       <w:pPr>
-        <w:pStyle w:val="Heading1"/>
+        <w:spacing w:after="480"/>
+      </w:pPr>
+    </w:p>
+    <w:tbl>
+      <w:tblPr>
+        <w:tblW w:type="auto" w:w="0"/>
+        <w:tblLayout w:type="fixed"/>
+        <w:tblLook w:firstColumn="1" w:firstRow="1" w:lastColumn="0" w:lastRow="0" w:noHBand="0" w:noVBand="1" w:val="04A0"/>
+      </w:tblPr>
+      <w:tblGrid>
+        <w:gridCol w:w="2835"/>
+        <w:gridCol w:w="6236"/>
+      </w:tblGrid>
+      <w:tr>
+        <w:tc>
+          <w:tcPr>
+            <w:tcW w:type="dxa" w:w="2835"/>
+          </w:tcPr>
+          <w:p>
+            <w:pPr>
+              <w:jc w:val="right"/>
+            </w:pPr>
+            <w:r>
+              <w:rPr>
+                <w:b/>
+              </w:rPr>
+              <w:t>NAZWA OBIEKTU:</w:t>
+            </w:r>
+          </w:p>
+        </w:tc>
+        <w:tc>
+          <w:tcPr>
+            <w:tcW w:type="dxa" w:w="6236"/>
+          </w:tcPr>
+          <w:p>
+            <w:pPr>
+              <w:jc w:val="left"/>
+            </w:pPr>
+            <w:r>
+              <w:t>{{ content.title_page.object_info.name }}</w:t>
+            </w:r>
+          </w:p>
+        </w:tc>
+      </w:tr>
+      <w:tr>
+        <w:tc>
+          <w:tcPr>
+            <w:tcW w:type="dxa" w:w="2835"/>
+          </w:tcPr>
+          <w:p>
+            <w:pPr>
+              <w:jc w:val="right"/>
+            </w:pPr>
+            <w:r>
+              <w:rPr>
+                <w:b/>
+              </w:rPr>
+              <w:t>ADRES INWESTYCJI:</w:t>
+            </w:r>
+          </w:p>
+        </w:tc>
+        <w:tc>
+          <w:tcPr>
+            <w:tcW w:type="dxa" w:w="6236"/>
+          </w:tcPr>
+          <w:p>
+            <w:pPr>
+              <w:jc w:val="left"/>
+            </w:pPr>
+            <w:r>
+              <w:t>{{ content.title_page.object_info.address.zip_city }}</w:t>
+            </w:r>
+          </w:p>
+        </w:tc>
+      </w:tr>
+      <w:tr>
+        <w:tc>
+          <w:tcPr>
+            <w:tcW w:type="dxa" w:w="2835"/>
+          </w:tcPr>
+          <w:p>
+            <w:pPr>
+              <w:jc w:val="right"/>
+            </w:pPr>
+            <w:r>
+              <w:rPr>
+                <w:b/>
+              </w:rPr>
+              <w:t>INWESTOR:</w:t>
+            </w:r>
+          </w:p>
+        </w:tc>
+        <w:tc>
+          <w:tcPr>
+            <w:tcW w:type="dxa" w:w="6236"/>
+          </w:tcPr>
+          <w:p>
+            <w:pPr>
+              <w:jc w:val="left"/>
+            </w:pPr>
+            <w:r>
+              <w:t>{{ content.title_page.investor.name }}</w:t>
+            </w:r>
+          </w:p>
+        </w:tc>
+      </w:tr>
+      <w:tr>
+        <w:tc>
+          <w:tcPr>
+            <w:tcW w:type="dxa" w:w="2835"/>
+          </w:tcPr>
+          <w:p>
+            <w:pPr>
+              <w:jc w:val="right"/>
+            </w:pPr>
+            <w:r>
+              <w:rPr>
+                <w:b/>
+              </w:rPr>
+              <w:t>ADRES INWESTORA:</w:t>
+            </w:r>
+          </w:p>
+        </w:tc>
+        <w:tc>
+          <w:tcPr>
+            <w:tcW w:type="dxa" w:w="6236"/>
+          </w:tcPr>
+          <w:p>
+            <w:pPr>
+              <w:jc w:val="left"/>
+            </w:pPr>
+            <w:r>
+              <w:t>{{ content.title_page.investor.address }}</w:t>
+            </w:r>
+          </w:p>
+        </w:tc>
+      </w:tr>
+      <w:tr>
+        <w:tc>
+          <w:tcPr>
+            <w:tcW w:type="dxa" w:w="2835"/>
+          </w:tcPr>
+          <w:p>
+            <w:pPr>
+              <w:jc w:val="right"/>
+            </w:pPr>
+            <w:r>
+              <w:rPr>
+                <w:b/>
+              </w:rPr>
+              <w:t>GENERALNY WYKONAWCA:</w:t>
+            </w:r>
+          </w:p>
+        </w:tc>
+        <w:tc>
+          <w:tcPr>
+            <w:tcW w:type="dxa" w:w="6236"/>
+          </w:tcPr>
+          <w:p>
+            <w:pPr>
+              <w:jc w:val="left"/>
+            </w:pPr>
+            <w:r>
+              <w:t>{{ content.title_page.contractor.name }}</w:t>
+            </w:r>
+          </w:p>
+        </w:tc>
+      </w:tr>
+    </w:tbl>
+    <w:p>
+      <w:pPr>
+        <w:spacing w:after="240"/>
+      </w:pPr>
+    </w:p>
+    <w:p>
+      <w:pPr>
+        <w:spacing w:after="240"/>
+      </w:pPr>
+    </w:p>
+    <w:p>
+      <w:pPr>
+        <w:spacing w:after="800"/>
+      </w:pPr>
+    </w:p>
+    <w:p>
+      <w:pPr>
+        <w:jc w:val="center"/>
       </w:pPr>
       <w:r>
-        <w:t>1. DANE INWESTYCJI</w:t>
+        <w:rPr>
+          <w:sz w:val="20"/>
+        </w:rPr>
+        <w:t>Opracował:</w:t>
       </w:r>
     </w:p>
     <w:p>
+      <w:pPr>
+        <w:jc w:val="center"/>
+      </w:pPr>
       <w:r>
-        <w:rPr>
-          <w:b/>
-        </w:rPr>
-        <w:t xml:space="preserve">Nazwa obiektu: </w:t>
-      </w:r>
-      <w:r>
-        <w:t>{{ content.title_page.object_info.name }}</w:t>
+        <w:t>________________________________________</w:t>
       </w:r>
     </w:p>
     <w:p>
+      <w:pPr>
+        <w:jc w:val="center"/>
+      </w:pPr>
       <w:r>
         <w:rPr>
-          <w:b/>
+          <w:sz w:val="20"/>
         </w:rPr>
-        <w:t xml:space="preserve">Ulica: </w:t>
-      </w:r>
-      <w:r>
-        <w:t>{{ content.title_page.object_info.address.street }}</w:t>
-      </w:r>
-    </w:p>
-    <w:p>
-      <w:r>
-        <w:rPr>
-          <w:b/>
-        </w:rPr>
-        <w:t xml:space="preserve">Miasto/Kod: </w:t>
-      </w:r>
-      <w:r>
-        <w:t>{{ content.title_page.object_info.address.zip_city }}</w:t>
-      </w:r>
-    </w:p>
-    <w:p>
-      <w:r>
-        <w:rPr>
-          <w:b/>
-        </w:rPr>
-        <w:t xml:space="preserve">Działka: </w:t>
-      </w:r>
-      <w:r>
-        <w:t>{{ content.title_page.object_info.address.plot_number }}</w:t>
-      </w:r>
-    </w:p>
-    <w:p/>
-    <w:p>
-      <w:r>
-        <w:rPr>
-          <w:b/>
-        </w:rPr>
-        <w:t xml:space="preserve">Inwestor: </w:t>
-      </w:r>
-      <w:r>
-        <w:t>{{ content.title_page.investor.name }}</w:t>
-      </w:r>
-    </w:p>
-    <w:p>
-      <w:r>
-        <w:rPr>
-          <w:b/>
-        </w:rPr>
-        <w:t xml:space="preserve">Adres Inwestora: </w:t>
-      </w:r>
-      <w:r>
-        <w:t>{{ content.title_page.investor.address }}</w:t>
-      </w:r>
-    </w:p>
-    <w:p/>
-    <w:p>
-      <w:r>
-        <w:rPr>
-          <w:b/>
-        </w:rPr>
-        <w:t xml:space="preserve">Kierownik Budowy: </w:t>
-      </w:r>
-      <w:r>
-        <w:t>{{ content.title_page.site_manager.name }}</w:t>
-      </w:r>
-    </w:p>
-    <w:p>
-      <w:r>
-        <w:rPr>
-          <w:b/>
-        </w:rPr>
-        <w:t xml:space="preserve">Nr uprawnień: </w:t>
-      </w:r>
-      <w:r>
-        <w:t>{{ content.title_page.site_manager.qualifications_number }}</w:t>
+        <w:t>{{ meta.author }}</w:t>
       </w:r>
     </w:p>
     <w:p>
@@ -119,7 +239,7 @@
         <w:pStyle w:val="Heading1"/>
       </w:pPr>
       <w:r>
-        <w:t>2. CZĘŚĆ OPISOWA</w:t>
+        <w:t>1. CZĘŚĆ OPISOWA</w:t>
       </w:r>
     </w:p>
     <w:p>
@@ -127,7 +247,7 @@
         <w:pStyle w:val="Heading2"/>
       </w:pPr>
       <w:r>
-        <w:t>2.1. Opis i Etapy</w:t>
+        <w:t>1.1. Przedmiot inwestycji</w:t>
       </w:r>
     </w:p>
     <w:p>
@@ -137,10 +257,43 @@
     </w:p>
     <w:p>
       <w:pPr>
-        <w:pStyle w:val="ListBullet"/>
+        <w:pStyle w:val="Heading2"/>
       </w:pPr>
       <w:r>
-        <w:t>Etapy robót:</w:t>
+        <w:t>1.2. Uczestnicy procesu budowlanego</w:t>
+      </w:r>
+    </w:p>
+    <w:p>
+      <w:r>
+        <w:rPr>
+          <w:b/>
+        </w:rPr>
+        <w:t xml:space="preserve">Kierownik Budowy: </w:t>
+      </w:r>
+      <w:r>
+        <w:t xml:space="preserve">{{ content.title_page.site_manager.name }} </w:t>
+      </w:r>
+      <w:r>
+        <w:t>{% if content.title_page.site_manager.qualifications_number %}</w:t>
+      </w:r>
+      <w:r>
+        <w:t>(nr upr.: {{ content.title_page.site_manager.qualifications_number }})</w:t>
+      </w:r>
+      <w:r>
+        <w:t>{% else %}(brak danych o uprawnieniach){% endif %}</w:t>
+      </w:r>
+    </w:p>
+    <w:p>
+      <w:pPr>
+        <w:pStyle w:val="Heading1"/>
+      </w:pPr>
+      <w:r>
+        <w:t>2. ZAKRES I KOLEJNOŚĆ ROBÓT</w:t>
+      </w:r>
+    </w:p>
+    <w:p>
+      <w:r>
+        <w:t>Przewiduje się następującą kolejność realizacji robót budowlanych:</w:t>
       </w:r>
     </w:p>
     <w:p>
@@ -163,10 +316,31 @@
     </w:p>
     <w:p>
       <w:pPr>
+        <w:pStyle w:val="Heading1"/>
+      </w:pPr>
+      <w:r>
+        <w:t>3. ZAGOSPODAROWANIE PLACU BUDOWY</w:t>
+      </w:r>
+    </w:p>
+    <w:p>
+      <w:pPr>
         <w:pStyle w:val="Heading2"/>
       </w:pPr>
       <w:r>
-        <w:t>2.2. Zagrożenia</w:t>
+        <w:t>3.1. Istniejące obiekty budowlane</w:t>
+      </w:r>
+    </w:p>
+    <w:p>
+      <w:r>
+        <w:t>{{ content.descriptive_part.existing_objects.items }}</w:t>
+      </w:r>
+    </w:p>
+    <w:p>
+      <w:pPr>
+        <w:pStyle w:val="Heading2"/>
+      </w:pPr>
+      <w:r>
+        <w:t>3.2. Zagrożenia od infrastruktury technicznej</w:t>
       </w:r>
     </w:p>
     <w:tbl>
@@ -186,7 +360,7 @@
           </w:tcPr>
           <w:p>
             <w:r>
-              <w:t>Rodzaj zagrożenia</w:t>
+              <w:t>Element infrastruktury</w:t>
             </w:r>
           </w:p>
         </w:tc>
@@ -196,7 +370,7 @@
           </w:tcPr>
           <w:p>
             <w:r>
-              <w:t>Kontekst</w:t>
+              <w:t>Opis / Zagrożenie</w:t>
             </w:r>
           </w:p>
         </w:tc>
@@ -208,7 +382,7 @@
           </w:tcPr>
           <w:p>
             <w:r>
-              <w:t>{% for h in content.descriptive_part.work_hazards %}{{ h.type }}</w:t>
+              <w:t>Linie energetyczne</w:t>
             </w:r>
           </w:p>
         </w:tc>
@@ -218,12 +392,164 @@
           </w:tcPr>
           <w:p>
             <w:r>
-              <w:t>{{ h.context }}{% endfor %}</w:t>
+              <w:t>{{ content.descriptive_part.site_hazards.power_lines if content.descriptive_part.site_hazards.power_lines else 'Nie dotyczy/Brak danych' }}</w:t>
+            </w:r>
+          </w:p>
+        </w:tc>
+      </w:tr>
+      <w:tr>
+        <w:tc>
+          <w:tcPr>
+            <w:tcW w:type="dxa" w:w="4320"/>
+          </w:tcPr>
+          <w:p>
+            <w:r>
+              <w:t>Instalacje podziemne</w:t>
+            </w:r>
+          </w:p>
+        </w:tc>
+        <w:tc>
+          <w:tcPr>
+            <w:tcW w:type="dxa" w:w="4320"/>
+          </w:tcPr>
+          <w:p>
+            <w:r>
+              <w:t>{{ content.descriptive_part.site_hazards.underground_utilities if content.descriptive_part.site_hazards.underground_utilities else 'Nie dotyczy/Brak danych' }}</w:t>
+            </w:r>
+          </w:p>
+        </w:tc>
+      </w:tr>
+      <w:tr>
+        <w:tc>
+          <w:tcPr>
+            <w:tcW w:type="dxa" w:w="4320"/>
+          </w:tcPr>
+          <w:p>
+            <w:r>
+              <w:t>Ruch drogowy</w:t>
+            </w:r>
+          </w:p>
+        </w:tc>
+        <w:tc>
+          <w:tcPr>
+            <w:tcW w:type="dxa" w:w="4320"/>
+          </w:tcPr>
+          <w:p>
+            <w:r>
+              <w:t>{{ content.descriptive_part.site_hazards.traffic if content.descriptive_part.site_hazards.traffic else 'Nie dotyczy/Brak danych' }}</w:t>
             </w:r>
           </w:p>
         </w:tc>
       </w:tr>
     </w:tbl>
+    <w:p>
+      <w:pPr>
+        <w:pStyle w:val="Heading1"/>
+      </w:pPr>
+      <w:r>
+        <w:t>4. IDENTYFIKACJA ZAGROŻEŃ I ŚRODKI PROFILAKTYCZNE</w:t>
+      </w:r>
+    </w:p>
+    <w:p>
+      <w:r>
+        <w:t>Podczas realizacji inwestycji zidentyfikowano występowanie następujących zagrożeń dla bezpieczeństwa i zdrowia ludzi:</w:t>
+      </w:r>
+    </w:p>
+    <w:p>
+      <w:r>
+        <w:t>{% for hazard in content.descriptive_part.work_hazards %}</w:t>
+      </w:r>
+    </w:p>
+    <w:p>
+      <w:pPr>
+        <w:pStyle w:val="ListBullet"/>
+      </w:pPr>
+      <w:r>
+        <w:t>{{ hazard }}</w:t>
+      </w:r>
+    </w:p>
+    <w:p>
+      <w:r>
+        <w:t>{% endfor %}</w:t>
+      </w:r>
+    </w:p>
+    <w:p>
+      <w:pPr>
+        <w:pStyle w:val="Heading2"/>
+      </w:pPr>
+      <w:r>
+        <w:t>4.1. Szczegółowe instrukcje bezpiecznego wykonywania robót</w:t>
+      </w:r>
+    </w:p>
+    <w:p>
+      <w:r>
+        <w:t>{% if content.descriptive_part.preventive_measures.excavations %}</w:t>
+      </w:r>
+    </w:p>
+    <w:p>
+      <w:pPr>
+        <w:pStyle w:val="Heading3"/>
+      </w:pPr>
+      <w:r>
+        <w:t>Zabezpieczenie wykopów</w:t>
+      </w:r>
+    </w:p>
+    <w:p>
+      <w:r>
+        <w:t>{{ content.descriptive_part.preventive_measures.excavations }}</w:t>
+      </w:r>
+    </w:p>
+    <w:p>
+      <w:r>
+        <w:t>{% endif %}</w:t>
+      </w:r>
+    </w:p>
+    <w:p>
+      <w:r>
+        <w:t>{% if content.descriptive_part.preventive_measures.heights %}</w:t>
+      </w:r>
+    </w:p>
+    <w:p>
+      <w:pPr>
+        <w:pStyle w:val="Heading3"/>
+      </w:pPr>
+      <w:r>
+        <w:t>Praca na wysokości</w:t>
+      </w:r>
+    </w:p>
+    <w:p>
+      <w:r>
+        <w:t>{{ content.descriptive_part.preventive_measures.heights }}</w:t>
+      </w:r>
+    </w:p>
+    <w:p>
+      <w:r>
+        <w:t>{% endif %}</w:t>
+      </w:r>
+    </w:p>
+    <w:p>
+      <w:r>
+        <w:t>{% if content.descriptive_part.preventive_measures.machinery %}</w:t>
+      </w:r>
+    </w:p>
+    <w:p>
+      <w:pPr>
+        <w:pStyle w:val="Heading3"/>
+      </w:pPr>
+      <w:r>
+        <w:t>Praca maszyn budowlanych</w:t>
+      </w:r>
+    </w:p>
+    <w:p>
+      <w:r>
+        <w:t>{{ content.descriptive_part.preventive_measures.machinery }}</w:t>
+      </w:r>
+    </w:p>
+    <w:p>
+      <w:r>
+        <w:t>{% endif %}</w:t>
+      </w:r>
+    </w:p>
     <w:sectPr>
       <w:pgSz w:w="12240" w:h="15840"/>
       <w:pgMar w:top="1440" w:right="1800" w:bottom="1440" w:left="1800" w:header="720" w:footer="720" w:gutter="0"/>
@@ -661,11 +987,10 @@
       <w:outlineLvl w:val="0"/>
     </w:pPr>
     <w:rPr>
-      <w:rFonts w:asciiTheme="majorHAnsi" w:eastAsiaTheme="majorEastAsia" w:hAnsiTheme="majorHAnsi" w:cstheme="majorBidi"/>
+      <w:rFonts w:asciiTheme="majorHAnsi" w:eastAsiaTheme="majorEastAsia" w:hAnsiTheme="majorHAnsi" w:cstheme="majorBidi" w:ascii="Calibri Light" w:hAnsi="Calibri Light"/>
       <w:b/>
       <w:bCs/>
-      <w:color w:val="365F91" w:themeColor="accent1" w:themeShade="BF"/>
-      <w:sz w:val="28"/>
+      <w:sz w:val="32"/>
       <w:szCs w:val="28"/>
     </w:rPr>
   </w:style>
@@ -685,11 +1010,10 @@
       <w:outlineLvl w:val="1"/>
     </w:pPr>
     <w:rPr>
-      <w:rFonts w:asciiTheme="majorHAnsi" w:eastAsiaTheme="majorEastAsia" w:hAnsiTheme="majorHAnsi" w:cstheme="majorBidi"/>
+      <w:rFonts w:asciiTheme="majorHAnsi" w:eastAsiaTheme="majorEastAsia" w:hAnsiTheme="majorHAnsi" w:cstheme="majorBidi" w:ascii="Calibri Light" w:hAnsi="Calibri Light"/>
       <w:b/>
       <w:bCs/>
-      <w:color w:val="4F81BD" w:themeColor="accent1"/>
-      <w:sz w:val="26"/>
+      <w:sz w:val="28"/>
       <w:szCs w:val="26"/>
     </w:rPr>
   </w:style>
@@ -709,10 +1033,9 @@
       <w:outlineLvl w:val="2"/>
     </w:pPr>
     <w:rPr>
-      <w:rFonts w:asciiTheme="majorHAnsi" w:eastAsiaTheme="majorEastAsia" w:hAnsiTheme="majorHAnsi" w:cstheme="majorBidi"/>
+      <w:rFonts w:asciiTheme="majorHAnsi" w:eastAsiaTheme="majorEastAsia" w:hAnsiTheme="majorHAnsi" w:cstheme="majorBidi" w:ascii="Calibri Light" w:hAnsi="Calibri Light"/>
       <w:b/>
       <w:bCs/>
-      <w:color w:val="4F81BD" w:themeColor="accent1"/>
     </w:rPr>
   </w:style>
   <w:style w:type="paragraph" w:styleId="Heading4">

</xml_diff>

<commit_message>
feature(Structured Field Extraction): More precise prompts for content.title_page.object_info
</commit_message>
<xml_diff>
--- a/static/templates/health_and_safety_plan.docx
+++ b/static/templates/health_and_safety_plan.docx
@@ -35,6 +35,7 @@
           </w:tcPr>
           <w:p>
             <w:pPr>
+              <w:spacing w:before="0" w:after="0" w:line="240" w:lineRule="auto"/>
               <w:jc w:val="right"/>
             </w:pPr>
             <w:r>
@@ -51,7 +52,7 @@
           </w:tcPr>
           <w:p>
             <w:pPr>
-              <w:jc w:val="left"/>
+              <w:spacing w:before="0" w:after="0" w:line="240" w:lineRule="auto"/>
             </w:pPr>
             <w:r>
               <w:t>{{ content.title_page.object_info.name }}</w:t>
@@ -66,6 +67,7 @@
           </w:tcPr>
           <w:p>
             <w:pPr>
+              <w:spacing w:before="0" w:after="0" w:line="240" w:lineRule="auto"/>
               <w:jc w:val="right"/>
             </w:pPr>
             <w:r>
@@ -82,7 +84,7 @@
           </w:tcPr>
           <w:p>
             <w:pPr>
-              <w:jc w:val="left"/>
+              <w:spacing w:before="0" w:after="0" w:line="240" w:lineRule="auto"/>
             </w:pPr>
             <w:r>
               <w:t>{{ content.title_page.object_info.address.zip_city }}</w:t>
@@ -97,6 +99,7 @@
           </w:tcPr>
           <w:p>
             <w:pPr>
+              <w:spacing w:before="0" w:after="0" w:line="240" w:lineRule="auto"/>
               <w:jc w:val="right"/>
             </w:pPr>
             <w:r>
@@ -113,7 +116,7 @@
           </w:tcPr>
           <w:p>
             <w:pPr>
-              <w:jc w:val="left"/>
+              <w:spacing w:before="0" w:after="0" w:line="240" w:lineRule="auto"/>
             </w:pPr>
             <w:r>
               <w:t>{{ content.title_page.investor.name }}</w:t>
@@ -128,6 +131,7 @@
           </w:tcPr>
           <w:p>
             <w:pPr>
+              <w:spacing w:before="0" w:after="0" w:line="240" w:lineRule="auto"/>
               <w:jc w:val="right"/>
             </w:pPr>
             <w:r>
@@ -144,7 +148,7 @@
           </w:tcPr>
           <w:p>
             <w:pPr>
-              <w:jc w:val="left"/>
+              <w:spacing w:before="0" w:after="0" w:line="240" w:lineRule="auto"/>
             </w:pPr>
             <w:r>
               <w:t>{{ content.title_page.investor.address }}</w:t>
@@ -159,6 +163,7 @@
           </w:tcPr>
           <w:p>
             <w:pPr>
+              <w:spacing w:before="0" w:after="0" w:line="240" w:lineRule="auto"/>
               <w:jc w:val="right"/>
             </w:pPr>
             <w:r>
@@ -175,7 +180,7 @@
           </w:tcPr>
           <w:p>
             <w:pPr>
-              <w:jc w:val="left"/>
+              <w:spacing w:before="0" w:after="0" w:line="240" w:lineRule="auto"/>
             </w:pPr>
             <w:r>
               <w:t>{{ content.title_page.contractor.name }}</w:t>
@@ -184,11 +189,6 @@
         </w:tc>
       </w:tr>
     </w:tbl>
-    <w:p>
-      <w:pPr>
-        <w:spacing w:after="240"/>
-      </w:pPr>
-    </w:p>
     <w:p>
       <w:pPr>
         <w:spacing w:after="240"/>
@@ -274,13 +274,7 @@
         <w:t xml:space="preserve">{{ content.title_page.site_manager.name }} </w:t>
       </w:r>
       <w:r>
-        <w:t>{% if content.title_page.site_manager.qualifications_number %}</w:t>
-      </w:r>
-      <w:r>
-        <w:t>(nr upr.: {{ content.title_page.site_manager.qualifications_number }})</w:t>
-      </w:r>
-      <w:r>
-        <w:t>{% else %}(brak danych o uprawnieniach){% endif %}</w:t>
+        <w:t>{% if content.title_page.site_manager.qualifications_number %}(nr upr.: {{ content.title_page.site_manager.qualifications_number }}){% else %}(brak danych o uprawnieniach){% endif %}</w:t>
       </w:r>
     </w:p>
     <w:p>
@@ -297,19 +291,25 @@
       </w:r>
     </w:p>
     <w:p>
+      <w:pPr>
+        <w:spacing w:before="0" w:after="0" w:line="240" w:lineRule="auto"/>
+      </w:pPr>
       <w:r>
         <w:t>{% for stage in content.descriptive_part.scope_of_works.stages %}</w:t>
       </w:r>
     </w:p>
     <w:p>
       <w:pPr>
-        <w:pStyle w:val="ListBullet"/>
+        <w:spacing w:before="0" w:after="0" w:line="240" w:lineRule="auto"/>
       </w:pPr>
       <w:r>
-        <w:t>{{ stage }}</w:t>
+        <w:t>{{ loop.index }}. {{ stage }}</w:t>
       </w:r>
     </w:p>
     <w:p>
+      <w:pPr>
+        <w:spacing w:before="0" w:after="0" w:line="240" w:lineRule="auto"/>
+      </w:pPr>
       <w:r>
         <w:t>{% endfor %}</w:t>
       </w:r>
@@ -332,7 +332,7 @@
     </w:p>
     <w:p>
       <w:r>
-        <w:t>{{ content.descriptive_part.existing_objects.items }}</w:t>
+        <w:t>{{ content.descriptive_part.existing_objects }}</w:t>
       </w:r>
     </w:p>
     <w:p>
@@ -392,7 +392,7 @@
           </w:tcPr>
           <w:p>
             <w:r>
-              <w:t>{{ content.descriptive_part.site_hazards.power_lines if content.descriptive_part.site_hazards.power_lines else 'Nie dotyczy/Brak danych' }}</w:t>
+              <w:t>{{ content.descriptive_part.site_hazards.power_lines if content.descriptive_part.site_hazards.power_lines else 'Nie dotyczy' }}</w:t>
             </w:r>
           </w:p>
         </w:tc>
@@ -414,7 +414,7 @@
           </w:tcPr>
           <w:p>
             <w:r>
-              <w:t>{{ content.descriptive_part.site_hazards.underground_utilities if content.descriptive_part.site_hazards.underground_utilities else 'Nie dotyczy/Brak danych' }}</w:t>
+              <w:t>{{ content.descriptive_part.site_hazards.underground_utilities if content.descriptive_part.site_hazards.underground_utilities else 'Nie dotyczy' }}</w:t>
             </w:r>
           </w:p>
         </w:tc>
@@ -436,7 +436,7 @@
           </w:tcPr>
           <w:p>
             <w:r>
-              <w:t>{{ content.descriptive_part.site_hazards.traffic if content.descriptive_part.site_hazards.traffic else 'Nie dotyczy/Brak danych' }}</w:t>
+              <w:t>{{ content.descriptive_part.site_hazards.traffic if content.descriptive_part.site_hazards.traffic else 'Nie dotyczy' }}</w:t>
             </w:r>
           </w:p>
         </w:tc>
@@ -452,10 +452,13 @@
     </w:p>
     <w:p>
       <w:r>
-        <w:t>Podczas realizacji inwestycji zidentyfikowano występowanie następujących zagrożeń dla bezpieczeństwa i zdrowia ludzi:</w:t>
+        <w:t>Zidentyfikowane zagrożenia:</w:t>
       </w:r>
     </w:p>
     <w:p>
+      <w:pPr>
+        <w:spacing w:before="0" w:after="0" w:line="240" w:lineRule="auto"/>
+      </w:pPr>
       <w:r>
         <w:t>{% for hazard in content.descriptive_part.work_hazards %}</w:t>
       </w:r>
@@ -463,12 +466,16 @@
     <w:p>
       <w:pPr>
         <w:pStyle w:val="ListBullet"/>
+        <w:spacing w:after="40"/>
       </w:pPr>
       <w:r>
         <w:t>{{ hazard }}</w:t>
       </w:r>
     </w:p>
     <w:p>
+      <w:pPr>
+        <w:spacing w:before="0" w:after="0" w:line="240" w:lineRule="auto"/>
+      </w:pPr>
       <w:r>
         <w:t>{% endfor %}</w:t>
       </w:r>
@@ -478,10 +485,13 @@
         <w:pStyle w:val="Heading2"/>
       </w:pPr>
       <w:r>
-        <w:t>4.1. Szczegółowe instrukcje bezpiecznego wykonywania robót</w:t>
+        <w:t>4.1. Szczegółowe instrukcje</w:t>
       </w:r>
     </w:p>
     <w:p>
+      <w:pPr>
+        <w:spacing w:before="0" w:after="0" w:line="240" w:lineRule="auto"/>
+      </w:pPr>
       <w:r>
         <w:t>{% if content.descriptive_part.preventive_measures.excavations %}</w:t>
       </w:r>
@@ -500,52 +510,9 @@
       </w:r>
     </w:p>
     <w:p>
-      <w:r>
-        <w:t>{% endif %}</w:t>
-      </w:r>
-    </w:p>
-    <w:p>
-      <w:r>
-        <w:t>{% if content.descriptive_part.preventive_measures.heights %}</w:t>
-      </w:r>
-    </w:p>
-    <w:p>
       <w:pPr>
-        <w:pStyle w:val="Heading3"/>
+        <w:spacing w:before="0" w:after="0" w:line="240" w:lineRule="auto"/>
       </w:pPr>
-      <w:r>
-        <w:t>Praca na wysokości</w:t>
-      </w:r>
-    </w:p>
-    <w:p>
-      <w:r>
-        <w:t>{{ content.descriptive_part.preventive_measures.heights }}</w:t>
-      </w:r>
-    </w:p>
-    <w:p>
-      <w:r>
-        <w:t>{% endif %}</w:t>
-      </w:r>
-    </w:p>
-    <w:p>
-      <w:r>
-        <w:t>{% if content.descriptive_part.preventive_measures.machinery %}</w:t>
-      </w:r>
-    </w:p>
-    <w:p>
-      <w:pPr>
-        <w:pStyle w:val="Heading3"/>
-      </w:pPr>
-      <w:r>
-        <w:t>Praca maszyn budowlanych</w:t>
-      </w:r>
-    </w:p>
-    <w:p>
-      <w:r>
-        <w:t>{{ content.descriptive_part.preventive_measures.machinery }}</w:t>
-      </w:r>
-    </w:p>
-    <w:p>
       <w:r>
         <w:t>{% endif %}</w:t>
       </w:r>
@@ -923,6 +890,9 @@
     <w:name w:val="Normal"/>
     <w:qFormat/>
     <w:rsid w:val="00FC693F"/>
+    <w:pPr>
+      <w:spacing w:after="120"/>
+    </w:pPr>
     <w:rPr>
       <w:rFonts w:ascii="Calibri" w:hAnsi="Calibri"/>
       <w:sz w:val="22"/>
@@ -983,7 +953,7 @@
     <w:pPr>
       <w:keepNext/>
       <w:keepLines/>
-      <w:spacing w:before="480" w:after="0"/>
+      <w:spacing w:before="480" w:after="240"/>
       <w:outlineLvl w:val="0"/>
     </w:pPr>
     <w:rPr>
@@ -1013,7 +983,7 @@
       <w:rFonts w:asciiTheme="majorHAnsi" w:eastAsiaTheme="majorEastAsia" w:hAnsiTheme="majorHAnsi" w:cstheme="majorBidi" w:ascii="Calibri Light" w:hAnsi="Calibri Light"/>
       <w:b/>
       <w:bCs/>
-      <w:sz w:val="28"/>
+      <w:sz w:val="26"/>
       <w:szCs w:val="26"/>
     </w:rPr>
   </w:style>

</xml_diff>

<commit_message>
feature(Structured Field Extraction): More precise prompts, overall better performance while generating
</commit_message>
<xml_diff>
--- a/static/templates/health_and_safety_plan.docx
+++ b/static/templates/health_and_safety_plan.docx
@@ -216,17 +216,6 @@
       </w:pPr>
       <w:r>
         <w:t>________________________________________</w:t>
-      </w:r>
-    </w:p>
-    <w:p>
-      <w:pPr>
-        <w:jc w:val="center"/>
-      </w:pPr>
-      <w:r>
-        <w:rPr>
-          <w:sz w:val="20"/>
-        </w:rPr>
-        <w:t>{{ meta.author }}</w:t>
       </w:r>
     </w:p>
     <w:p>
@@ -517,6 +506,278 @@
         <w:t>{% endif %}</w:t>
       </w:r>
     </w:p>
+    <w:p>
+      <w:r>
+        <w:br w:type="page"/>
+      </w:r>
+    </w:p>
+    <w:p>
+      <w:pPr>
+        <w:pStyle w:val="Heading1"/>
+      </w:pPr>
+      <w:r>
+        <w:t>INFORMACJE DEBUG / GENERACJI</w:t>
+      </w:r>
+    </w:p>
+    <w:tbl>
+      <w:tblPr>
+        <w:tblW w:type="auto" w:w="0"/>
+        <w:tblLayout w:type="fixed"/>
+        <w:tblLook w:firstColumn="1" w:firstRow="1" w:lastColumn="0" w:lastRow="0" w:noHBand="0" w:noVBand="1" w:val="04A0"/>
+      </w:tblPr>
+      <w:tblGrid>
+        <w:gridCol w:w="3402"/>
+        <w:gridCol w:w="5669"/>
+      </w:tblGrid>
+      <w:tr>
+        <w:tc>
+          <w:tcPr>
+            <w:tcW w:type="dxa" w:w="3402"/>
+          </w:tcPr>
+          <w:p>
+            <w:pPr>
+              <w:spacing w:before="0" w:after="0" w:line="240" w:lineRule="auto"/>
+            </w:pPr>
+            <w:r>
+              <w:rPr>
+                <w:b/>
+              </w:rPr>
+              <w:t xml:space="preserve">Typ dokumentu: </w:t>
+            </w:r>
+          </w:p>
+        </w:tc>
+        <w:tc>
+          <w:tcPr>
+            <w:tcW w:type="dxa" w:w="5669"/>
+          </w:tcPr>
+          <w:p>
+            <w:pPr>
+              <w:spacing w:before="0" w:after="0" w:line="240" w:lineRule="auto"/>
+            </w:pPr>
+            <w:r>
+              <w:t>{{ meta.document_type }}</w:t>
+            </w:r>
+          </w:p>
+        </w:tc>
+      </w:tr>
+      <w:tr>
+        <w:tc>
+          <w:tcPr>
+            <w:tcW w:type="dxa" w:w="3402"/>
+          </w:tcPr>
+          <w:p>
+            <w:pPr>
+              <w:spacing w:before="0" w:after="0" w:line="240" w:lineRule="auto"/>
+            </w:pPr>
+            <w:r>
+              <w:rPr>
+                <w:b/>
+              </w:rPr>
+              <w:t xml:space="preserve">ID Firmy: </w:t>
+            </w:r>
+          </w:p>
+        </w:tc>
+        <w:tc>
+          <w:tcPr>
+            <w:tcW w:type="dxa" w:w="5669"/>
+          </w:tcPr>
+          <w:p>
+            <w:pPr>
+              <w:spacing w:before="0" w:after="0" w:line="240" w:lineRule="auto"/>
+            </w:pPr>
+            <w:r>
+              <w:t>{{ meta.company_id }}</w:t>
+            </w:r>
+          </w:p>
+        </w:tc>
+      </w:tr>
+      <w:tr>
+        <w:tc>
+          <w:tcPr>
+            <w:tcW w:type="dxa" w:w="3402"/>
+          </w:tcPr>
+          <w:p>
+            <w:pPr>
+              <w:spacing w:before="0" w:after="0" w:line="240" w:lineRule="auto"/>
+            </w:pPr>
+            <w:r>
+              <w:rPr>
+                <w:b/>
+              </w:rPr>
+              <w:t xml:space="preserve">ID Projektu: </w:t>
+            </w:r>
+          </w:p>
+        </w:tc>
+        <w:tc>
+          <w:tcPr>
+            <w:tcW w:type="dxa" w:w="5669"/>
+          </w:tcPr>
+          <w:p>
+            <w:pPr>
+              <w:spacing w:before="0" w:after="0" w:line="240" w:lineRule="auto"/>
+            </w:pPr>
+            <w:r>
+              <w:t>{{ meta.project_id }}</w:t>
+            </w:r>
+          </w:p>
+        </w:tc>
+      </w:tr>
+      <w:tr>
+        <w:tc>
+          <w:tcPr>
+            <w:tcW w:type="dxa" w:w="3402"/>
+          </w:tcPr>
+          <w:p>
+            <w:pPr>
+              <w:spacing w:before="0" w:after="0" w:line="240" w:lineRule="auto"/>
+            </w:pPr>
+            <w:r>
+              <w:rPr>
+                <w:b/>
+              </w:rPr>
+              <w:t xml:space="preserve">Autor: </w:t>
+            </w:r>
+          </w:p>
+        </w:tc>
+        <w:tc>
+          <w:tcPr>
+            <w:tcW w:type="dxa" w:w="5669"/>
+          </w:tcPr>
+          <w:p>
+            <w:pPr>
+              <w:spacing w:before="0" w:after="0" w:line="240" w:lineRule="auto"/>
+            </w:pPr>
+            <w:r>
+              <w:t>{{ meta.author }}</w:t>
+            </w:r>
+          </w:p>
+        </w:tc>
+      </w:tr>
+      <w:tr>
+        <w:tc>
+          <w:tcPr>
+            <w:tcW w:type="dxa" w:w="3402"/>
+          </w:tcPr>
+          <w:p>
+            <w:pPr>
+              <w:spacing w:before="0" w:after="0" w:line="240" w:lineRule="auto"/>
+            </w:pPr>
+            <w:r>
+              <w:rPr>
+                <w:b/>
+              </w:rPr>
+              <w:t xml:space="preserve">System Prompt: </w:t>
+            </w:r>
+          </w:p>
+        </w:tc>
+        <w:tc>
+          <w:tcPr>
+            <w:tcW w:type="dxa" w:w="5669"/>
+          </w:tcPr>
+          <w:p>
+            <w:pPr>
+              <w:spacing w:before="0" w:after="0" w:line="240" w:lineRule="auto"/>
+            </w:pPr>
+            <w:r>
+              <w:t>{{ meta.system_instruction }}.</w:t>
+            </w:r>
+          </w:p>
+        </w:tc>
+      </w:tr>
+      <w:tr>
+        <w:tc>
+          <w:tcPr>
+            <w:tcW w:type="dxa" w:w="3402"/>
+          </w:tcPr>
+          <w:p>
+            <w:pPr>
+              <w:spacing w:before="0" w:after="0" w:line="240" w:lineRule="auto"/>
+            </w:pPr>
+            <w:r>
+              <w:rPr>
+                <w:b/>
+              </w:rPr>
+              <w:t xml:space="preserve">Wersja: </w:t>
+            </w:r>
+          </w:p>
+        </w:tc>
+        <w:tc>
+          <w:tcPr>
+            <w:tcW w:type="dxa" w:w="5669"/>
+          </w:tcPr>
+          <w:p>
+            <w:pPr>
+              <w:spacing w:before="0" w:after="0" w:line="240" w:lineRule="auto"/>
+            </w:pPr>
+            <w:r>
+              <w:t>{{ meta.version }}</w:t>
+            </w:r>
+          </w:p>
+        </w:tc>
+      </w:tr>
+      <w:tr>
+        <w:tc>
+          <w:tcPr>
+            <w:tcW w:type="dxa" w:w="3402"/>
+          </w:tcPr>
+          <w:p>
+            <w:pPr>
+              <w:spacing w:before="0" w:after="0" w:line="240" w:lineRule="auto"/>
+            </w:pPr>
+            <w:r>
+              <w:rPr>
+                <w:b/>
+              </w:rPr>
+              <w:t xml:space="preserve">Język: </w:t>
+            </w:r>
+          </w:p>
+        </w:tc>
+        <w:tc>
+          <w:tcPr>
+            <w:tcW w:type="dxa" w:w="5669"/>
+          </w:tcPr>
+          <w:p>
+            <w:pPr>
+              <w:spacing w:before="0" w:after="0" w:line="240" w:lineRule="auto"/>
+            </w:pPr>
+            <w:r>
+              <w:t>{{ meta.language }}</w:t>
+            </w:r>
+          </w:p>
+        </w:tc>
+      </w:tr>
+      <w:tr>
+        <w:tc>
+          <w:tcPr>
+            <w:tcW w:type="dxa" w:w="3402"/>
+          </w:tcPr>
+          <w:p>
+            <w:pPr>
+              <w:spacing w:before="0" w:after="0" w:line="240" w:lineRule="auto"/>
+            </w:pPr>
+            <w:r>
+              <w:rPr>
+                <w:b/>
+              </w:rPr>
+              <w:t>Data utworzenia</w:t>
+            </w:r>
+          </w:p>
+        </w:tc>
+        <w:tc>
+          <w:tcPr>
+            <w:tcW w:type="dxa" w:w="5669"/>
+          </w:tcPr>
+          <w:p>
+            <w:pPr>
+              <w:spacing w:before="0" w:after="0" w:line="240" w:lineRule="auto"/>
+            </w:pPr>
+            <w:r>
+              <w:t>{{ meta.date_created }}</w:t>
+            </w:r>
+          </w:p>
+        </w:tc>
+      </w:tr>
+    </w:tbl>
     <w:sectPr>
       <w:pgSz w:w="12240" w:h="15840"/>
       <w:pgMar w:top="1440" w:right="1800" w:bottom="1440" w:left="1800" w:header="720" w:footer="720" w:gutter="0"/>

</xml_diff>

<commit_message>
experimental(Generative Prompts): More precise prompts
</commit_message>
<xml_diff>
--- a/static/templates/health_and_safety_plan.docx
+++ b/static/templates/health_and_safety_plan.docx
@@ -268,6 +268,28 @@
     </w:p>
     <w:p>
       <w:pPr>
+        <w:pStyle w:val="Heading2"/>
+      </w:pPr>
+      <w:r>
+        <w:t>1.3. Podstawa prawna opracowania</w:t>
+      </w:r>
+    </w:p>
+    <w:p>
+      <w:pPr>
+        <w:jc w:val="both"/>
+      </w:pPr>
+      <w:r>
+        <w:t>Plan Bezpieczeństwa i Ochrony Zdrowia (BIOZ) został opracowany na podstawie:</w:t>
+        <w:br/>
+        <w:t>1. Ustawy z dnia 7 lipca 1994 r. – Prawo budowlane (t.j. Dz. U. z 2023 r. poz. 682 z późn. zm.).</w:t>
+        <w:br/>
+        <w:t>2. Rozporządzenia Ministra Infrastruktury z dnia 6 lutego 2003 r. w sprawie bezpieczeństwa i higieny pracy podczas wykonywania robót budowlanych (Dz. U. Nr 47, poz. 401).</w:t>
+        <w:br/>
+        <w:t>3. Dokumentacji projektowej oraz informacji dotyczącej bezpieczeństwa i ochrony zdrowia.</w:t>
+      </w:r>
+    </w:p>
+    <w:p>
+      <w:pPr>
         <w:pStyle w:val="Heading1"/>
       </w:pPr>
       <w:r>
@@ -320,8 +342,52 @@
       </w:r>
     </w:p>
     <w:p>
+      <w:pPr>
+        <w:spacing w:before="0" w:after="0" w:line="240" w:lineRule="auto"/>
+      </w:pPr>
       <w:r>
-        <w:t>{{ content.descriptive_part.existing_objects }}</w:t>
+        <w:t>{% if content.descriptive_part.existing_objects and content.descriptive_part.existing_objects %}</w:t>
+      </w:r>
+    </w:p>
+    <w:p>
+      <w:pPr>
+        <w:pStyle w:val="Heading3"/>
+      </w:pPr>
+      <w:r>
+        <w:t xml:space="preserve">Obiekty: </w:t>
+      </w:r>
+    </w:p>
+    <w:p>
+      <w:pPr>
+        <w:spacing w:before="0" w:after="0" w:line="240" w:lineRule="auto"/>
+      </w:pPr>
+      <w:r>
+        <w:t>{% for item in content.descriptive_part.existing_objects %}</w:t>
+      </w:r>
+    </w:p>
+    <w:p>
+      <w:pPr>
+        <w:pStyle w:val="ListBullet"/>
+        <w:spacing w:after="40"/>
+      </w:pPr>
+      <w:r>
+        <w:t>{{ item }}</w:t>
+      </w:r>
+    </w:p>
+    <w:p>
+      <w:pPr>
+        <w:spacing w:before="0" w:after="0" w:line="240" w:lineRule="auto"/>
+      </w:pPr>
+      <w:r>
+        <w:t>{% endfor %}</w:t>
+      </w:r>
+    </w:p>
+    <w:p>
+      <w:pPr>
+        <w:spacing w:before="0" w:after="0" w:line="240" w:lineRule="auto"/>
+      </w:pPr>
+      <w:r>
+        <w:t>{% endif %}</w:t>
       </w:r>
     </w:p>
     <w:p>
@@ -359,7 +425,7 @@
           </w:tcPr>
           <w:p>
             <w:r>
-              <w:t>Opis / Zagrożenie</w:t>
+              <w:t>Opis / Zagrożenie / Zalecenia</w:t>
             </w:r>
           </w:p>
         </w:tc>
@@ -381,7 +447,7 @@
           </w:tcPr>
           <w:p>
             <w:r>
-              <w:t>{{ content.descriptive_part.site_hazards.power_lines if content.descriptive_part.site_hazards.power_lines else 'Nie dotyczy' }}</w:t>
+              <w:t>{{ content.descriptive_part.site_hazards.power_lines }}</w:t>
             </w:r>
           </w:p>
         </w:tc>
@@ -403,7 +469,7 @@
           </w:tcPr>
           <w:p>
             <w:r>
-              <w:t>{{ content.descriptive_part.site_hazards.underground_utilities if content.descriptive_part.site_hazards.underground_utilities else 'Nie dotyczy' }}</w:t>
+              <w:t>{{ content.descriptive_part.site_hazards.underground_utilities }}</w:t>
             </w:r>
           </w:p>
         </w:tc>
@@ -425,7 +491,7 @@
           </w:tcPr>
           <w:p>
             <w:r>
-              <w:t>{{ content.descriptive_part.site_hazards.traffic if content.descriptive_part.site_hazards.traffic else 'Nie dotyczy' }}</w:t>
+              <w:t>{{ content.descriptive_part.site_hazards.traffic }}</w:t>
             </w:r>
           </w:p>
         </w:tc>
@@ -441,7 +507,7 @@
     </w:p>
     <w:p>
       <w:r>
-        <w:t>Zidentyfikowane zagrożenia:</w:t>
+        <w:t>Na podstawie analizy dokumentacji projektowej oraz specyfiki robót zidentyfikowano następujące zagrożenia:</w:t>
       </w:r>
     </w:p>
     <w:p>
@@ -474,7 +540,12 @@
         <w:pStyle w:val="Heading2"/>
       </w:pPr>
       <w:r>
-        <w:t>4.1. Szczegółowe instrukcje</w:t>
+        <w:t>4.1. Szczegółowe instrukcje bezpiecznego wykonywania robót</w:t>
+      </w:r>
+    </w:p>
+    <w:p>
+      <w:r>
+        <w:t>Poniżej przedstawiono szczegółowe wytyczne BHP dla kluczowych etapów robót:</w:t>
       </w:r>
     </w:p>
     <w:p>
@@ -482,7 +553,7 @@
         <w:spacing w:before="0" w:after="0" w:line="240" w:lineRule="auto"/>
       </w:pPr>
       <w:r>
-        <w:t>{% if content.descriptive_part.preventive_measures.excavations %}</w:t>
+        <w:t>{% if content.descriptive_part.preventive_measures.excavations and content.descriptive_part.preventive_measures.excavations %}</w:t>
       </w:r>
     </w:p>
     <w:p>
@@ -490,12 +561,130 @@
         <w:pStyle w:val="Heading3"/>
       </w:pPr>
       <w:r>
-        <w:t>Zabezpieczenie wykopów</w:t>
+        <w:t>Zabezpieczenie wykopów i robót ziemnych</w:t>
       </w:r>
     </w:p>
     <w:p>
+      <w:pPr>
+        <w:spacing w:before="0" w:after="0" w:line="240" w:lineRule="auto"/>
+      </w:pPr>
       <w:r>
-        <w:t>{{ content.descriptive_part.preventive_measures.excavations }}</w:t>
+        <w:t>{% for item in content.descriptive_part.preventive_measures.excavations %}</w:t>
+      </w:r>
+    </w:p>
+    <w:p>
+      <w:pPr>
+        <w:pStyle w:val="ListNumber"/>
+        <w:spacing w:after="40"/>
+      </w:pPr>
+      <w:r>
+        <w:t>{{ item }}</w:t>
+      </w:r>
+    </w:p>
+    <w:p>
+      <w:pPr>
+        <w:spacing w:before="0" w:after="0" w:line="240" w:lineRule="auto"/>
+      </w:pPr>
+      <w:r>
+        <w:t>{% endfor %}</w:t>
+      </w:r>
+    </w:p>
+    <w:p>
+      <w:pPr>
+        <w:spacing w:before="0" w:after="0" w:line="240" w:lineRule="auto"/>
+      </w:pPr>
+      <w:r>
+        <w:t>{% endif %}</w:t>
+      </w:r>
+    </w:p>
+    <w:p>
+      <w:pPr>
+        <w:spacing w:before="0" w:after="0" w:line="240" w:lineRule="auto"/>
+      </w:pPr>
+      <w:r>
+        <w:t>{% if content.descriptive_part.preventive_measures.heights and content.descriptive_part.preventive_measures.heights %}</w:t>
+      </w:r>
+    </w:p>
+    <w:p>
+      <w:pPr>
+        <w:pStyle w:val="Heading3"/>
+      </w:pPr>
+      <w:r>
+        <w:t>Praca na wysokości</w:t>
+      </w:r>
+    </w:p>
+    <w:p>
+      <w:pPr>
+        <w:spacing w:before="0" w:after="0" w:line="240" w:lineRule="auto"/>
+      </w:pPr>
+      <w:r>
+        <w:t>{% for item in content.descriptive_part.preventive_measures.heights %}</w:t>
+      </w:r>
+    </w:p>
+    <w:p>
+      <w:pPr>
+        <w:pStyle w:val="ListNumber"/>
+        <w:spacing w:after="40"/>
+      </w:pPr>
+      <w:r>
+        <w:t>{{ item }}</w:t>
+      </w:r>
+    </w:p>
+    <w:p>
+      <w:pPr>
+        <w:spacing w:before="0" w:after="0" w:line="240" w:lineRule="auto"/>
+      </w:pPr>
+      <w:r>
+        <w:t>{% endfor %}</w:t>
+      </w:r>
+    </w:p>
+    <w:p>
+      <w:pPr>
+        <w:spacing w:before="0" w:after="0" w:line="240" w:lineRule="auto"/>
+      </w:pPr>
+      <w:r>
+        <w:t>{% endif %}</w:t>
+      </w:r>
+    </w:p>
+    <w:p>
+      <w:pPr>
+        <w:spacing w:before="0" w:after="0" w:line="240" w:lineRule="auto"/>
+      </w:pPr>
+      <w:r>
+        <w:t>{% if content.descriptive_part.preventive_measures.machinery and content.descriptive_part.preventive_measures.machinery %}</w:t>
+      </w:r>
+    </w:p>
+    <w:p>
+      <w:pPr>
+        <w:pStyle w:val="Heading3"/>
+      </w:pPr>
+      <w:r>
+        <w:t>Praca maszyn budowlanych i transport</w:t>
+      </w:r>
+    </w:p>
+    <w:p>
+      <w:pPr>
+        <w:spacing w:before="0" w:after="0" w:line="240" w:lineRule="auto"/>
+      </w:pPr>
+      <w:r>
+        <w:t>{% for item in content.descriptive_part.preventive_measures.machinery %}</w:t>
+      </w:r>
+    </w:p>
+    <w:p>
+      <w:pPr>
+        <w:pStyle w:val="ListNumber"/>
+        <w:spacing w:after="40"/>
+      </w:pPr>
+      <w:r>
+        <w:t>{{ item }}</w:t>
+      </w:r>
+    </w:p>
+    <w:p>
+      <w:pPr>
+        <w:spacing w:before="0" w:after="0" w:line="240" w:lineRule="auto"/>
+      </w:pPr>
+      <w:r>
+        <w:t>{% endfor %}</w:t>
       </w:r>
     </w:p>
     <w:p>

</xml_diff>